<commit_message>
Changed platform to web. Added conclussion in document.
</commit_message>
<xml_diff>
--- a/docs/ACT3_Desarrollo de Videojuegos I.docx
+++ b/docs/ACT3_Desarrollo de Videojuegos I.docx
@@ -105,23 +105,16 @@
         <w:t xml:space="preserve">El prototipo de </w:t>
       </w:r>
       <w:r>
-        <w:t xml:space="preserve">top </w:t>
-      </w:r>
-      <w:proofErr w:type="spellStart"/>
-      <w:r>
-        <w:t>down</w:t>
-      </w:r>
-      <w:proofErr w:type="spellEnd"/>
-      <w:r>
-        <w:t xml:space="preserve"> se desarrolló usando el motor Unity en su versión 6.3, y se realizó un </w:t>
-      </w:r>
-      <w:proofErr w:type="spellStart"/>
-      <w:r>
-        <w:t>build</w:t>
-      </w:r>
-      <w:proofErr w:type="spellEnd"/>
-      <w:r>
-        <w:t xml:space="preserve"> web que se encuentra disponible en la plataforma Itchio.</w:t>
+        <w:t>top down</w:t>
+      </w:r>
+      <w:r>
+        <w:t xml:space="preserve"> se desarrolló usando el motor Unity en su versión 6.3</w:t>
+      </w:r>
+      <w:r>
+        <w:t>.8f1</w:t>
+      </w:r>
+      <w:r>
+        <w:t>, y se realizó un build web que se encuentra disponible en la plataforma Itchio.</w:t>
       </w:r>
     </w:p>
     <w:p/>
@@ -192,9 +185,14 @@
           <w:numId w:val="41"/>
         </w:numPr>
       </w:pPr>
-      <w:r>
-        <w:t>TODO</w:t>
-      </w:r>
+      <w:hyperlink r:id="rId12" w:history="1">
+        <w:r>
+          <w:rPr>
+            <w:rStyle w:val="Hyperlink"/>
+          </w:rPr>
+          <w:t>https://jorgeblacio.itch.io/the-legend-of-top-down</w:t>
+        </w:r>
+      </w:hyperlink>
     </w:p>
     <w:p>
       <w:pPr>
@@ -205,15 +203,7 @@
         </w:numPr>
       </w:pPr>
       <w:r>
-        <w:t xml:space="preserve">Enlace a video de </w:t>
-      </w:r>
-      <w:proofErr w:type="spellStart"/>
-      <w:r>
-        <w:t>gameplay</w:t>
-      </w:r>
-      <w:proofErr w:type="spellEnd"/>
-      <w:r>
-        <w:t xml:space="preserve"> y organización de proyecto Unity</w:t>
+        <w:t>Enlace a video de gameplay y organización de proyecto Unity</w:t>
       </w:r>
     </w:p>
     <w:p>
@@ -231,915 +221,1354 @@
     <w:p/>
     <w:p>
       <w:pPr>
-        <w:pStyle w:val="TtuloApartado3"/>
-      </w:pPr>
-      <w:r>
-        <w:t>Listado de implementaciones extra</w:t>
-      </w:r>
-    </w:p>
-    <w:p/>
-    <w:p>
-      <w:pPr>
-        <w:pStyle w:val="ListParagraph"/>
+        <w:rPr>
+          <w:rFonts w:cs="UnitOT-Medi"/>
+          <w:b/>
+          <w:bCs/>
+          <w:lang w:val="es-EC"/>
+        </w:rPr>
+      </w:pPr>
+      <w:r>
+        <w:rPr>
+          <w:rFonts w:cs="UnitOT-Medi"/>
+          <w:b/>
+          <w:bCs/>
+          <w:lang w:val="es-EC"/>
+        </w:rPr>
+        <w:t>Listado de Implementaciones Extra</w:t>
+      </w:r>
+    </w:p>
+    <w:p>
+      <w:pPr>
         <w:numPr>
           <w:ilvl w:val="0"/>
           <w:numId w:val="42"/>
         </w:numPr>
-      </w:pPr>
-      <w:r>
-        <w:t>Men</w:t>
-      </w:r>
-      <w:r>
-        <w:t>ú</w:t>
-      </w:r>
-      <w:r>
-        <w:t>s:</w:t>
-      </w:r>
-    </w:p>
-    <w:p>
-      <w:pPr>
-        <w:pStyle w:val="ListParagraph"/>
+        <w:rPr>
+          <w:rFonts w:cs="UnitOT-Medi"/>
+          <w:b/>
+          <w:lang w:val="es-EC"/>
+        </w:rPr>
+      </w:pPr>
+      <w:r>
+        <w:rPr>
+          <w:rFonts w:cs="UnitOT-Medi"/>
+          <w:b/>
+          <w:bCs/>
+          <w:lang w:val="es-EC"/>
+        </w:rPr>
+        <w:t>Menús de juego</w:t>
+      </w:r>
+      <w:r>
+        <w:rPr>
+          <w:rFonts w:cs="UnitOT-Medi"/>
+          <w:b/>
+          <w:lang w:val="es-EC"/>
+        </w:rPr>
+        <w:t xml:space="preserve"> </w:t>
+      </w:r>
+    </w:p>
+    <w:p>
+      <w:pPr>
         <w:numPr>
           <w:ilvl w:val="1"/>
           <w:numId w:val="42"/>
         </w:numPr>
-      </w:pPr>
-      <w:r>
-        <w:t>Menú principal</w:t>
-      </w:r>
-    </w:p>
-    <w:p>
-      <w:pPr>
-        <w:pStyle w:val="ListParagraph"/>
+        <w:rPr>
+          <w:rFonts w:cs="UnitOT-Medi"/>
+          <w:bCs/>
+          <w:lang w:val="es-EC"/>
+        </w:rPr>
+      </w:pPr>
+      <w:r>
+        <w:rPr>
+          <w:rFonts w:cs="UnitOT-Medi"/>
+          <w:bCs/>
+          <w:lang w:val="es-EC"/>
+        </w:rPr>
+        <w:t>Menú principal con acceso directo a la partida.</w:t>
+      </w:r>
+    </w:p>
+    <w:p>
+      <w:pPr>
         <w:numPr>
           <w:ilvl w:val="1"/>
           <w:numId w:val="42"/>
         </w:numPr>
-      </w:pPr>
-      <w:r>
-        <w:t>Menú de pausa</w:t>
-      </w:r>
-    </w:p>
-    <w:p>
-      <w:pPr>
-        <w:pStyle w:val="ListParagraph"/>
+        <w:rPr>
+          <w:rFonts w:cs="UnitOT-Medi"/>
+          <w:bCs/>
+          <w:lang w:val="es-EC"/>
+        </w:rPr>
+      </w:pPr>
+      <w:r>
+        <w:rPr>
+          <w:rFonts w:cs="UnitOT-Medi"/>
+          <w:bCs/>
+          <w:lang w:val="es-EC"/>
+        </w:rPr>
+        <w:t>Menú de pausa accesible en cualquier momento durante el juego.</w:t>
+      </w:r>
+    </w:p>
+    <w:p>
+      <w:pPr>
         <w:numPr>
           <w:ilvl w:val="1"/>
           <w:numId w:val="42"/>
         </w:numPr>
-      </w:pPr>
-      <w:r>
-        <w:t xml:space="preserve">Menú de </w:t>
-      </w:r>
-      <w:proofErr w:type="spellStart"/>
-      <w:r>
-        <w:t>game</w:t>
-      </w:r>
-      <w:proofErr w:type="spellEnd"/>
-      <w:r>
-        <w:t xml:space="preserve"> </w:t>
-      </w:r>
-      <w:proofErr w:type="spellStart"/>
-      <w:r>
-        <w:t>over</w:t>
-      </w:r>
-      <w:proofErr w:type="spellEnd"/>
-    </w:p>
-    <w:p>
-      <w:pPr>
-        <w:pStyle w:val="ListParagraph"/>
+        <w:rPr>
+          <w:rFonts w:cs="UnitOT-Medi"/>
+          <w:bCs/>
+          <w:lang w:val="es-EC"/>
+        </w:rPr>
+      </w:pPr>
+      <w:r>
+        <w:rPr>
+          <w:rFonts w:cs="UnitOT-Medi"/>
+          <w:bCs/>
+          <w:lang w:val="es-EC"/>
+        </w:rPr>
+        <w:t>Menú de Game Over con opción de reinicio.</w:t>
+      </w:r>
+    </w:p>
+    <w:p>
+      <w:pPr>
         <w:numPr>
           <w:ilvl w:val="0"/>
           <w:numId w:val="42"/>
         </w:numPr>
-      </w:pPr>
-      <w:r>
-        <w:lastRenderedPageBreak/>
-        <w:t xml:space="preserve">Mecánicas adicionales al </w:t>
-      </w:r>
-      <w:r>
-        <w:t>jugador principal</w:t>
-      </w:r>
-      <w:r>
-        <w:t>:</w:t>
-      </w:r>
-    </w:p>
-    <w:p>
-      <w:pPr>
-        <w:pStyle w:val="ListParagraph"/>
+        <w:rPr>
+          <w:rFonts w:cs="UnitOT-Medi"/>
+          <w:b/>
+          <w:lang w:val="es-EC"/>
+        </w:rPr>
+      </w:pPr>
+      <w:r>
+        <w:rPr>
+          <w:rFonts w:cs="UnitOT-Medi"/>
+          <w:b/>
+          <w:bCs/>
+          <w:lang w:val="es-EC"/>
+        </w:rPr>
+        <w:t>Mecánicas adicionales del jugador</w:t>
+      </w:r>
+      <w:r>
+        <w:rPr>
+          <w:rFonts w:cs="UnitOT-Medi"/>
+          <w:b/>
+          <w:lang w:val="es-EC"/>
+        </w:rPr>
+        <w:t xml:space="preserve"> </w:t>
+      </w:r>
+    </w:p>
+    <w:p>
+      <w:pPr>
         <w:numPr>
           <w:ilvl w:val="1"/>
           <w:numId w:val="42"/>
         </w:numPr>
-      </w:pPr>
-      <w:r>
-        <w:t>Bloqueo (clic derecho del ratón), para evitar recibir daño en combate</w:t>
-      </w:r>
-    </w:p>
-    <w:p>
-      <w:pPr>
-        <w:pStyle w:val="ListParagraph"/>
+        <w:rPr>
+          <w:rFonts w:cs="UnitOT-Medi"/>
+          <w:bCs/>
+          <w:lang w:val="es-EC"/>
+        </w:rPr>
+      </w:pPr>
+      <w:r>
+        <w:rPr>
+          <w:rFonts w:cs="UnitOT-Medi"/>
+          <w:bCs/>
+          <w:lang w:val="es-EC"/>
+        </w:rPr>
+        <w:lastRenderedPageBreak/>
+        <w:t>Bloqueo (clic derecho): reduce el daño recibido a la mitad y elimina el tinte rojo de impacto.</w:t>
+      </w:r>
+    </w:p>
+    <w:p>
+      <w:pPr>
         <w:numPr>
           <w:ilvl w:val="1"/>
           <w:numId w:val="42"/>
         </w:numPr>
-      </w:pPr>
-      <w:r>
-        <w:t xml:space="preserve">Dash (barra espaciadora), limitado por un </w:t>
-      </w:r>
-      <w:proofErr w:type="spellStart"/>
-      <w:r>
-        <w:t>cool</w:t>
-      </w:r>
-      <w:proofErr w:type="spellEnd"/>
-      <w:r>
-        <w:t xml:space="preserve"> </w:t>
-      </w:r>
-      <w:proofErr w:type="spellStart"/>
-      <w:r>
-        <w:t>down</w:t>
-      </w:r>
-      <w:proofErr w:type="spellEnd"/>
-      <w:r>
-        <w:t xml:space="preserve"> time, permite esquivar ataques o acercarse rápidamente a un enemigo.</w:t>
-      </w:r>
-    </w:p>
-    <w:p>
-      <w:pPr>
-        <w:pStyle w:val="ListParagraph"/>
+        <w:rPr>
+          <w:rFonts w:cs="UnitOT-Medi"/>
+          <w:bCs/>
+          <w:lang w:val="es-EC"/>
+        </w:rPr>
+      </w:pPr>
+      <w:r>
+        <w:rPr>
+          <w:rFonts w:cs="UnitOT-Medi"/>
+          <w:bCs/>
+          <w:lang w:val="es-EC"/>
+        </w:rPr>
+        <w:t>Dash (barra espaciadora): movimiento rápido con cooldown, permite esquivar proyectiles o reposicionarse.</w:t>
+      </w:r>
+    </w:p>
+    <w:p>
+      <w:pPr>
         <w:numPr>
           <w:ilvl w:val="0"/>
           <w:numId w:val="42"/>
         </w:numPr>
-      </w:pPr>
-      <w:r>
-        <w:t>Diferentes enemigos con comportamientos particulares</w:t>
-      </w:r>
-    </w:p>
-    <w:p>
-      <w:pPr>
-        <w:pStyle w:val="ListParagraph"/>
+        <w:rPr>
+          <w:rFonts w:cs="UnitOT-Medi"/>
+          <w:b/>
+          <w:lang w:val="es-EC"/>
+        </w:rPr>
+      </w:pPr>
+      <w:r>
+        <w:rPr>
+          <w:rFonts w:cs="UnitOT-Medi"/>
+          <w:b/>
+          <w:bCs/>
+          <w:lang w:val="es-EC"/>
+        </w:rPr>
+        <w:t>Sistema de enemigos con comportamientos diferenciados</w:t>
+      </w:r>
+      <w:r>
+        <w:rPr>
+          <w:rFonts w:cs="UnitOT-Medi"/>
+          <w:b/>
+          <w:lang w:val="es-EC"/>
+        </w:rPr>
+        <w:t xml:space="preserve"> </w:t>
+      </w:r>
+    </w:p>
+    <w:p>
+      <w:pPr>
         <w:numPr>
           <w:ilvl w:val="1"/>
           <w:numId w:val="42"/>
         </w:numPr>
-      </w:pPr>
-      <w:r>
-        <w:t>Hachero</w:t>
-      </w:r>
-      <w:r>
-        <w:t>, persigue y ataca al jugador en un rango corto.</w:t>
-      </w:r>
-    </w:p>
-    <w:p>
-      <w:pPr>
-        <w:pStyle w:val="ListParagraph"/>
+        <w:rPr>
+          <w:rFonts w:cs="UnitOT-Medi"/>
+          <w:bCs/>
+          <w:lang w:val="es-EC"/>
+        </w:rPr>
+      </w:pPr>
+      <w:r>
+        <w:rPr>
+          <w:rFonts w:cs="UnitOT-Medi"/>
+          <w:bCs/>
+          <w:lang w:val="es-EC"/>
+        </w:rPr>
+        <w:t>Hachero: persigue y ataca en rango corto con mecánica de cuerpo a cuerpo directa.</w:t>
+      </w:r>
+    </w:p>
+    <w:p>
+      <w:pPr>
         <w:numPr>
           <w:ilvl w:val="1"/>
           <w:numId w:val="42"/>
         </w:numPr>
-      </w:pPr>
-      <w:r>
-        <w:t>Lancero</w:t>
-      </w:r>
-      <w:r>
-        <w:t>, persigue</w:t>
-      </w:r>
-      <w:r>
-        <w:t xml:space="preserve"> manteniendo una distancia prudencial</w:t>
-      </w:r>
-      <w:r>
-        <w:t xml:space="preserve"> al jugador</w:t>
-      </w:r>
-      <w:r>
-        <w:t xml:space="preserve"> para atacar</w:t>
-      </w:r>
-      <w:r>
-        <w:t xml:space="preserve"> en un rango </w:t>
-      </w:r>
-      <w:r>
-        <w:t>mediano</w:t>
-      </w:r>
-      <w:r>
-        <w:t>.</w:t>
-      </w:r>
-    </w:p>
-    <w:p>
-      <w:pPr>
-        <w:pStyle w:val="ListParagraph"/>
+        <w:rPr>
+          <w:rFonts w:cs="UnitOT-Medi"/>
+          <w:bCs/>
+          <w:lang w:val="es-EC"/>
+        </w:rPr>
+      </w:pPr>
+      <w:r>
+        <w:rPr>
+          <w:rFonts w:cs="UnitOT-Medi"/>
+          <w:bCs/>
+          <w:lang w:val="es-EC"/>
+        </w:rPr>
+        <w:t>Lancero: mantiene distancia prudencial y ataca en rango medio; retrocede si el jugador se acerca demasiado.</w:t>
+      </w:r>
+    </w:p>
+    <w:p>
+      <w:pPr>
         <w:numPr>
           <w:ilvl w:val="1"/>
           <w:numId w:val="42"/>
         </w:numPr>
-      </w:pPr>
-      <w:r>
-        <w:t>Arquero</w:t>
-      </w:r>
-      <w:r>
-        <w:t xml:space="preserve">, </w:t>
-      </w:r>
-      <w:r>
-        <w:t>huye del jugador</w:t>
-      </w:r>
-      <w:r>
-        <w:t xml:space="preserve"> y</w:t>
-      </w:r>
-      <w:r>
-        <w:t xml:space="preserve"> lo</w:t>
-      </w:r>
-      <w:r>
-        <w:t xml:space="preserve"> ataca</w:t>
-      </w:r>
-      <w:r>
-        <w:t xml:space="preserve"> con flechas</w:t>
-      </w:r>
-      <w:r>
-        <w:t xml:space="preserve"> en un rango </w:t>
-      </w:r>
-      <w:r>
-        <w:t>largo</w:t>
-      </w:r>
-      <w:r>
-        <w:t>.</w:t>
-      </w:r>
-    </w:p>
-    <w:p>
-      <w:pPr>
-        <w:pStyle w:val="ListParagraph"/>
+        <w:rPr>
+          <w:rFonts w:cs="UnitOT-Medi"/>
+          <w:bCs/>
+          <w:lang w:val="es-EC"/>
+        </w:rPr>
+      </w:pPr>
+      <w:r>
+        <w:rPr>
+          <w:rFonts w:cs="UnitOT-Medi"/>
+          <w:bCs/>
+          <w:lang w:val="es-EC"/>
+        </w:rPr>
+        <w:t>Arquero: huye del jugador y dispara flechas como proyectil físico con detección de impacto.</w:t>
+      </w:r>
+    </w:p>
+    <w:p>
+      <w:pPr>
         <w:numPr>
           <w:ilvl w:val="0"/>
           <w:numId w:val="42"/>
         </w:numPr>
-      </w:pPr>
-      <w:proofErr w:type="spellStart"/>
-      <w:r>
-        <w:t>Spawning</w:t>
-      </w:r>
-      <w:proofErr w:type="spellEnd"/>
-      <w:r>
-        <w:t xml:space="preserve"> automático de </w:t>
-      </w:r>
-      <w:proofErr w:type="spellStart"/>
-      <w:r>
-        <w:t>med</w:t>
-      </w:r>
-      <w:proofErr w:type="spellEnd"/>
-      <w:r>
-        <w:t xml:space="preserve"> kits (elemento de imaginación</w:t>
-      </w:r>
-      <w:r>
-        <w:t xml:space="preserve">: </w:t>
-      </w:r>
-      <w:proofErr w:type="spellStart"/>
-      <w:r>
-        <w:t>steak</w:t>
-      </w:r>
-      <w:proofErr w:type="spellEnd"/>
-      <w:r>
-        <w:t>)</w:t>
-      </w:r>
-      <w:r>
-        <w:t xml:space="preserve"> alrededor del jugador principal.</w:t>
-      </w:r>
-    </w:p>
-    <w:p>
-      <w:pPr>
-        <w:pStyle w:val="ListParagraph"/>
+        <w:rPr>
+          <w:rFonts w:cs="UnitOT-Medi"/>
+          <w:b/>
+          <w:lang w:val="es-EC"/>
+        </w:rPr>
+      </w:pPr>
+      <w:r>
+        <w:rPr>
+          <w:rFonts w:cs="UnitOT-Medi"/>
+          <w:b/>
+          <w:bCs/>
+          <w:lang w:val="es-EC"/>
+        </w:rPr>
+        <w:t>Sistema de spawning de enemigos</w:t>
+      </w:r>
+      <w:r>
+        <w:rPr>
+          <w:rFonts w:cs="UnitOT-Medi"/>
+          <w:b/>
+          <w:lang w:val="es-EC"/>
+        </w:rPr>
+        <w:t xml:space="preserve"> </w:t>
+      </w:r>
+    </w:p>
+    <w:p>
+      <w:pPr>
+        <w:numPr>
+          <w:ilvl w:val="1"/>
+          <w:numId w:val="42"/>
+        </w:numPr>
+        <w:rPr>
+          <w:rFonts w:cs="UnitOT-Medi"/>
+          <w:bCs/>
+          <w:lang w:val="es-EC"/>
+        </w:rPr>
+      </w:pPr>
+      <w:r>
+        <w:rPr>
+          <w:rFonts w:cs="UnitOT-Medi"/>
+          <w:bCs/>
+          <w:lang w:val="es-EC"/>
+        </w:rPr>
+        <w:t>Puntos</w:t>
+      </w:r>
+      <w:r>
+        <w:rPr>
+          <w:rFonts w:cs="UnitOT-Medi"/>
+          <w:bCs/>
+          <w:lang w:val="es-EC"/>
+        </w:rPr>
+        <w:t xml:space="preserve"> configurables </w:t>
+      </w:r>
+      <w:r>
+        <w:rPr>
+          <w:rFonts w:cs="UnitOT-Medi"/>
+          <w:bCs/>
+          <w:lang w:val="es-EC"/>
+        </w:rPr>
+        <w:t xml:space="preserve">de spawn </w:t>
+      </w:r>
+      <w:r>
+        <w:rPr>
+          <w:rFonts w:cs="UnitOT-Medi"/>
+          <w:bCs/>
+          <w:lang w:val="es-EC"/>
+        </w:rPr>
+        <w:t xml:space="preserve">por grupos </w:t>
+      </w:r>
+      <w:r>
+        <w:rPr>
+          <w:rFonts w:cs="UnitOT-Medi"/>
+          <w:bCs/>
+          <w:lang w:val="es-EC"/>
+        </w:rPr>
+        <w:t>de combinaciones de</w:t>
+      </w:r>
+      <w:r>
+        <w:rPr>
+          <w:rFonts w:cs="UnitOT-Medi"/>
+          <w:bCs/>
+          <w:lang w:val="es-EC"/>
+        </w:rPr>
+        <w:t xml:space="preserve"> tipos de enemigo</w:t>
+      </w:r>
+      <w:r>
+        <w:rPr>
+          <w:rFonts w:cs="UnitOT-Medi"/>
+          <w:bCs/>
+          <w:lang w:val="es-EC"/>
+        </w:rPr>
+        <w:t>,</w:t>
+      </w:r>
+      <w:r>
+        <w:rPr>
+          <w:rFonts w:cs="UnitOT-Medi"/>
+          <w:bCs/>
+          <w:lang w:val="es-EC"/>
+        </w:rPr>
+        <w:t xml:space="preserve"> parametrizables desde el inspector.</w:t>
+      </w:r>
+    </w:p>
+    <w:p>
+      <w:pPr>
         <w:numPr>
           <w:ilvl w:val="0"/>
           <w:numId w:val="42"/>
         </w:numPr>
-      </w:pPr>
-      <w:r>
-        <w:t>Música de fondo y efectos sonoros.</w:t>
-      </w:r>
-    </w:p>
-    <w:p>
-      <w:pPr>
-        <w:pStyle w:val="ListParagraph"/>
+        <w:rPr>
+          <w:rFonts w:cs="UnitOT-Medi"/>
+          <w:b/>
+          <w:lang w:val="es-EC"/>
+        </w:rPr>
+      </w:pPr>
+      <w:r>
+        <w:rPr>
+          <w:rFonts w:cs="UnitOT-Medi"/>
+          <w:b/>
+          <w:bCs/>
+          <w:lang w:val="es-EC"/>
+        </w:rPr>
+        <w:t>Elementos de recuperación</w:t>
+      </w:r>
+      <w:r>
+        <w:rPr>
+          <w:rFonts w:cs="UnitOT-Medi"/>
+          <w:b/>
+          <w:lang w:val="es-EC"/>
+        </w:rPr>
+        <w:t xml:space="preserve"> </w:t>
+      </w:r>
+    </w:p>
+    <w:p>
+      <w:pPr>
+        <w:numPr>
+          <w:ilvl w:val="1"/>
+          <w:numId w:val="42"/>
+        </w:numPr>
+        <w:rPr>
+          <w:rFonts w:cs="UnitOT-Medi"/>
+          <w:bCs/>
+          <w:lang w:val="es-EC"/>
+        </w:rPr>
+      </w:pPr>
+      <w:r>
+        <w:rPr>
+          <w:rFonts w:cs="UnitOT-Medi"/>
+          <w:bCs/>
+          <w:lang w:val="es-EC"/>
+        </w:rPr>
+        <w:t>Spawning automático de med kits (representados como filetes) con radio y frecuencia configurables.</w:t>
+      </w:r>
+    </w:p>
+    <w:p>
+      <w:pPr>
         <w:numPr>
           <w:ilvl w:val="0"/>
           <w:numId w:val="42"/>
         </w:numPr>
-      </w:pPr>
-      <w:r>
-        <w:t xml:space="preserve">Efectos especiales con animaciones de </w:t>
-      </w:r>
-      <w:proofErr w:type="spellStart"/>
-      <w:r>
-        <w:t>sprites</w:t>
-      </w:r>
-      <w:proofErr w:type="spellEnd"/>
-      <w:r>
-        <w:t xml:space="preserve"> para </w:t>
-      </w:r>
-      <w:proofErr w:type="spellStart"/>
-      <w:r>
-        <w:t>dash</w:t>
-      </w:r>
-      <w:proofErr w:type="spellEnd"/>
-      <w:r>
-        <w:t xml:space="preserve">, recibir daño, usar </w:t>
-      </w:r>
-      <w:proofErr w:type="spellStart"/>
-      <w:r>
-        <w:t>med</w:t>
-      </w:r>
-      <w:proofErr w:type="spellEnd"/>
-      <w:r>
-        <w:t xml:space="preserve"> kit, </w:t>
-      </w:r>
-      <w:proofErr w:type="spellStart"/>
-      <w:r>
-        <w:t>abri</w:t>
-      </w:r>
-      <w:proofErr w:type="spellEnd"/>
-      <w:r>
-        <w:t xml:space="preserve"> puerta, etc.</w:t>
-      </w:r>
-    </w:p>
-    <w:p>
-      <w:pPr>
-        <w:pStyle w:val="ListParagraph"/>
+        <w:rPr>
+          <w:rFonts w:cs="UnitOT-Medi"/>
+          <w:b/>
+          <w:lang w:val="es-EC"/>
+        </w:rPr>
+      </w:pPr>
+      <w:r>
+        <w:rPr>
+          <w:rFonts w:cs="UnitOT-Medi"/>
+          <w:b/>
+          <w:bCs/>
+          <w:lang w:val="es-EC"/>
+        </w:rPr>
+        <w:t>Diseño sonoro</w:t>
+      </w:r>
+      <w:r>
+        <w:rPr>
+          <w:rFonts w:cs="UnitOT-Medi"/>
+          <w:b/>
+          <w:lang w:val="es-EC"/>
+        </w:rPr>
+        <w:t xml:space="preserve"> </w:t>
+      </w:r>
+    </w:p>
+    <w:p>
+      <w:pPr>
+        <w:numPr>
+          <w:ilvl w:val="1"/>
+          <w:numId w:val="42"/>
+        </w:numPr>
+        <w:rPr>
+          <w:rFonts w:cs="UnitOT-Medi"/>
+          <w:bCs/>
+          <w:lang w:val="es-EC"/>
+        </w:rPr>
+      </w:pPr>
+      <w:r>
+        <w:rPr>
+          <w:rFonts w:cs="UnitOT-Medi"/>
+          <w:bCs/>
+          <w:lang w:val="es-EC"/>
+        </w:rPr>
+        <w:t>Música de fondo en loop para cada nivel.</w:t>
+      </w:r>
+    </w:p>
+    <w:p>
+      <w:pPr>
+        <w:numPr>
+          <w:ilvl w:val="1"/>
+          <w:numId w:val="42"/>
+        </w:numPr>
+        <w:rPr>
+          <w:rFonts w:cs="UnitOT-Medi"/>
+          <w:bCs/>
+          <w:lang w:val="es-EC"/>
+        </w:rPr>
+      </w:pPr>
+      <w:r>
+        <w:rPr>
+          <w:rFonts w:cs="UnitOT-Medi"/>
+          <w:bCs/>
+          <w:lang w:val="es-EC"/>
+        </w:rPr>
+        <w:t>Efectos de sonido por acción: ataque, bloqueo, dash, recibir daño, recoger med kit, abrir puerta.</w:t>
+      </w:r>
+    </w:p>
+    <w:p>
+      <w:pPr>
         <w:numPr>
           <w:ilvl w:val="0"/>
           <w:numId w:val="42"/>
         </w:numPr>
-      </w:pPr>
-      <w:r>
-        <w:t xml:space="preserve">Primer nivel </w:t>
-      </w:r>
-      <w:r>
-        <w:t>cuenta con:</w:t>
-      </w:r>
-    </w:p>
-    <w:p>
-      <w:pPr>
-        <w:pStyle w:val="ListParagraph"/>
+        <w:rPr>
+          <w:rFonts w:cs="UnitOT-Medi"/>
+          <w:b/>
+          <w:lang w:val="es-EC"/>
+        </w:rPr>
+      </w:pPr>
+      <w:r>
+        <w:rPr>
+          <w:rFonts w:cs="UnitOT-Medi"/>
+          <w:b/>
+          <w:bCs/>
+          <w:lang w:val="es-EC"/>
+        </w:rPr>
+        <w:t>Efectos visuales y de retroalimentación</w:t>
+      </w:r>
+      <w:r>
+        <w:rPr>
+          <w:rFonts w:cs="UnitOT-Medi"/>
+          <w:b/>
+          <w:lang w:val="es-EC"/>
+        </w:rPr>
+        <w:t xml:space="preserve"> </w:t>
+      </w:r>
+    </w:p>
+    <w:p>
+      <w:pPr>
         <w:numPr>
           <w:ilvl w:val="1"/>
           <w:numId w:val="42"/>
         </w:numPr>
-      </w:pPr>
-      <w:proofErr w:type="spellStart"/>
-      <w:r>
-        <w:t>Spawning</w:t>
-      </w:r>
-      <w:proofErr w:type="spellEnd"/>
-      <w:r>
-        <w:t xml:space="preserve"> de los 3 diferentes de enemigos</w:t>
-      </w:r>
-      <w:r>
-        <w:t>.</w:t>
-      </w:r>
-    </w:p>
-    <w:p>
-      <w:pPr>
-        <w:pStyle w:val="ListParagraph"/>
+        <w:rPr>
+          <w:rFonts w:cs="UnitOT-Medi"/>
+          <w:bCs/>
+          <w:lang w:val="es-EC"/>
+        </w:rPr>
+      </w:pPr>
+      <w:r>
+        <w:rPr>
+          <w:rFonts w:cs="UnitOT-Medi"/>
+          <w:bCs/>
+          <w:lang w:val="es-EC"/>
+        </w:rPr>
+        <w:t>Animaciones de sprites para dash, impacto, consumo de med kit y apertura de puerta.</w:t>
+      </w:r>
+    </w:p>
+    <w:p>
+      <w:pPr>
         <w:numPr>
           <w:ilvl w:val="1"/>
           <w:numId w:val="42"/>
         </w:numPr>
-      </w:pPr>
-      <w:r>
-        <w:t>Puerta con cerradura que conecta con el segundo nivel.</w:t>
-      </w:r>
-    </w:p>
-    <w:p>
-      <w:pPr>
-        <w:pStyle w:val="ListParagraph"/>
+        <w:rPr>
+          <w:rFonts w:cs="UnitOT-Medi"/>
+          <w:bCs/>
+          <w:lang w:val="es-EC"/>
+        </w:rPr>
+      </w:pPr>
+      <w:r>
+        <w:rPr>
+          <w:rFonts w:cs="UnitOT-Medi"/>
+          <w:bCs/>
+          <w:lang w:val="es-EC"/>
+        </w:rPr>
+        <w:t>Tinte rojo al recibir daño, tinte alternativo al bloquear.</w:t>
+      </w:r>
+    </w:p>
+    <w:p>
+      <w:pPr>
         <w:numPr>
           <w:ilvl w:val="1"/>
           <w:numId w:val="42"/>
         </w:numPr>
-      </w:pPr>
-      <w:r>
-        <w:t xml:space="preserve">Mecánica de </w:t>
-      </w:r>
-      <w:proofErr w:type="spellStart"/>
-      <w:r>
-        <w:t>clearance</w:t>
-      </w:r>
-      <w:proofErr w:type="spellEnd"/>
-      <w:r>
-        <w:t xml:space="preserve"> de todos los enemigos del nivel otorga la llave a recolectar que permite abrir la puerta y continuar al segundo nivel.</w:t>
-      </w:r>
-    </w:p>
-    <w:p>
-      <w:pPr>
-        <w:pStyle w:val="ListParagraph"/>
+        <w:rPr>
+          <w:rFonts w:cs="UnitOT-Medi"/>
+          <w:bCs/>
+          <w:lang w:val="es-EC"/>
+        </w:rPr>
+      </w:pPr>
+      <w:r>
+        <w:rPr>
+          <w:rFonts w:cs="UnitOT-Medi"/>
+          <w:bCs/>
+          <w:lang w:val="es-EC"/>
+        </w:rPr>
+        <w:t>Efecto de cámara (avatar UI) con sacudida y flash al recibir daño.</w:t>
+      </w:r>
+    </w:p>
+    <w:p>
+      <w:pPr>
         <w:numPr>
           <w:ilvl w:val="0"/>
           <w:numId w:val="42"/>
         </w:numPr>
-      </w:pPr>
-      <w:r>
-        <w:t xml:space="preserve">Segundo nivel con </w:t>
-      </w:r>
-      <w:proofErr w:type="gramStart"/>
-      <w:r>
-        <w:t>Jefe</w:t>
-      </w:r>
-      <w:proofErr w:type="gramEnd"/>
-      <w:r>
-        <w:t xml:space="preserve"> que tiene las mismas habilidades del personaje principal</w:t>
-      </w:r>
-    </w:p>
-    <w:p>
-      <w:pPr>
-        <w:pStyle w:val="ListParagraph"/>
+        <w:rPr>
+          <w:rFonts w:cs="UnitOT-Medi"/>
+          <w:b/>
+          <w:lang w:val="es-EC"/>
+        </w:rPr>
+      </w:pPr>
+      <w:r>
+        <w:rPr>
+          <w:rFonts w:cs="UnitOT-Medi"/>
+          <w:b/>
+          <w:bCs/>
+          <w:lang w:val="es-EC"/>
+        </w:rPr>
+        <w:t>Diseño de niveles</w:t>
+      </w:r>
+      <w:r>
+        <w:rPr>
+          <w:rFonts w:cs="UnitOT-Medi"/>
+          <w:b/>
+          <w:lang w:val="es-EC"/>
+        </w:rPr>
+        <w:t xml:space="preserve"> </w:t>
+      </w:r>
+    </w:p>
+    <w:p>
+      <w:pPr>
         <w:numPr>
           <w:ilvl w:val="1"/>
           <w:numId w:val="42"/>
         </w:numPr>
-      </w:pPr>
-      <w:r>
-        <w:t xml:space="preserve">La IA del jefe está implementada con una </w:t>
-      </w:r>
-      <w:r>
-        <w:t>máquina</w:t>
-      </w:r>
-      <w:r>
-        <w:t xml:space="preserve"> de estado sencilla que escoge que acción realizar de manera aleatoria usando los pesos configurados a cada acción como ataque primario, bloqueo y </w:t>
-      </w:r>
-      <w:proofErr w:type="spellStart"/>
-      <w:r>
-        <w:t>dash</w:t>
-      </w:r>
-      <w:proofErr w:type="spellEnd"/>
-      <w:r>
-        <w:t>. Todo esto mientras persigue al jugador.</w:t>
+        <w:rPr>
+          <w:rFonts w:cs="UnitOT-Medi"/>
+          <w:bCs/>
+          <w:lang w:val="es-EC"/>
+        </w:rPr>
+      </w:pPr>
+      <w:r>
+        <w:rPr>
+          <w:rFonts w:cs="UnitOT-Medi"/>
+          <w:bCs/>
+          <w:lang w:val="es-EC"/>
+        </w:rPr>
+        <w:t>Nivel 1: tres tipos de enemigos, puerta con cerradura, llave otorgada al eliminar todos los enemigos.</w:t>
+      </w:r>
+    </w:p>
+    <w:p>
+      <w:pPr>
+        <w:numPr>
+          <w:ilvl w:val="1"/>
+          <w:numId w:val="42"/>
+        </w:numPr>
+        <w:rPr>
+          <w:rFonts w:cs="UnitOT-Medi"/>
+          <w:bCs/>
+          <w:lang w:val="es-EC"/>
+        </w:rPr>
+      </w:pPr>
+      <w:r>
+        <w:rPr>
+          <w:rFonts w:cs="UnitOT-Medi"/>
+          <w:bCs/>
+          <w:lang w:val="es-EC"/>
+        </w:rPr>
+        <w:lastRenderedPageBreak/>
+        <w:t>Nivel 2: jefe final con máquina de estados que combina ataque, bloqueo y dash de forma aleatoria ponderada.</w:t>
+      </w:r>
+    </w:p>
+    <w:p>
+      <w:pPr>
+        <w:rPr>
+          <w:lang w:val="es-EC"/>
+        </w:rPr>
+      </w:pPr>
+    </w:p>
+    <w:p>
+      <w:pPr>
+        <w:pStyle w:val="TtuloApartado3"/>
+      </w:pPr>
+      <w:r>
+        <w:t>Desarrollo del proyecto</w:t>
+      </w:r>
+    </w:p>
+    <w:p/>
+    <w:p>
+      <w:r>
+        <w:t xml:space="preserve">El prototipo de </w:t>
+      </w:r>
+      <w:r>
+        <w:t>top down</w:t>
+      </w:r>
+      <w:r>
+        <w:t xml:space="preserve"> se desarrolló usando el motor Unity en su versión 6.3, y se realizó un</w:t>
+      </w:r>
+    </w:p>
+    <w:p/>
+    <w:p>
+      <w:pPr>
+        <w:pStyle w:val="TtuloApartado3"/>
+      </w:pPr>
+      <w:r>
+        <w:t>Conclusiones</w:t>
       </w:r>
       <w:r>
         <w:t xml:space="preserve"> </w:t>
       </w:r>
-    </w:p>
-    <w:p/>
-    <w:p>
-      <w:pPr>
-        <w:pStyle w:val="TtuloApartado3"/>
-      </w:pPr>
-      <w:r>
-        <w:t>Desarrollo del proyecto</w:t>
-      </w:r>
-    </w:p>
-    <w:p/>
-    <w:p>
-      <w:r>
-        <w:lastRenderedPageBreak/>
-        <w:t xml:space="preserve">El prototipo de </w:t>
-      </w:r>
-      <w:r>
-        <w:t xml:space="preserve">top </w:t>
-      </w:r>
-      <w:proofErr w:type="spellStart"/>
-      <w:r>
-        <w:t>down</w:t>
-      </w:r>
-      <w:proofErr w:type="spellEnd"/>
-      <w:r>
-        <w:t xml:space="preserve"> se desarrolló usando el motor Unity en su versión 6.3, y se realizó un</w:t>
-      </w:r>
-    </w:p>
-    <w:p/>
-    <w:p>
-      <w:pPr>
-        <w:pStyle w:val="TtuloApartado3"/>
-      </w:pPr>
-      <w:r>
-        <w:t>Conclusiones</w:t>
-      </w:r>
-      <w:r>
-        <w:t xml:space="preserve"> </w:t>
-      </w:r>
-    </w:p>
-    <w:p/>
-    <w:p>
-      <w:r>
-        <w:t xml:space="preserve">El prototipo de </w:t>
-      </w:r>
-      <w:r>
-        <w:t xml:space="preserve">top </w:t>
-      </w:r>
-      <w:proofErr w:type="spellStart"/>
-      <w:r>
-        <w:t>down</w:t>
-      </w:r>
-      <w:proofErr w:type="spellEnd"/>
-      <w:r>
-        <w:t xml:space="preserve"> se desarrolló usando el motor Unity en su versión 6.3, y se realizó un</w:t>
-      </w:r>
-    </w:p>
-    <w:p/>
-    <w:p>
-      <w:pPr>
-        <w:pStyle w:val="TtuloApartado3"/>
-      </w:pPr>
-      <w:r>
-        <w:t>Objetivos</w:t>
-      </w:r>
-      <w:r>
-        <w:t xml:space="preserve"> </w:t>
-      </w:r>
-    </w:p>
-    <w:p/>
-    <w:p>
-      <w:r>
-        <w:t>Con esta actividad vas a conseguir afianzar los conocimientos vistos durante los temas en los que hemos desarrollado el prototipo de</w:t>
-      </w:r>
-      <w:r>
-        <w:t xml:space="preserve"> </w:t>
-      </w:r>
-      <w:r>
-        <w:t xml:space="preserve">un </w:t>
-      </w:r>
-      <w:r>
-        <w:t xml:space="preserve">Top-Down </w:t>
-      </w:r>
-      <w:r>
-        <w:t>y desarrollarás un carácter creativo e independiente al introducir mecánicas y dinámicas nuevas de juego dentro del prototipo desarrollado en clase. Con ello, aprenderás a manejarte con mayor soltura con el editor, aprenderás nuevos conceptos por tu cuenta y aprenderás a enfrentarte a problemas reales.</w:t>
-      </w:r>
-    </w:p>
-    <w:p/>
-    <w:p>
-      <w:pPr>
-        <w:pStyle w:val="TtuloApartado3"/>
-      </w:pPr>
-      <w:r>
-        <w:t>Pautas de elaboración</w:t>
-      </w:r>
-    </w:p>
-    <w:p/>
-    <w:p>
-      <w:r>
-        <w:t xml:space="preserve">En base al prototipo desarrollado en clase de </w:t>
-      </w:r>
-      <w:r>
-        <w:t xml:space="preserve">un </w:t>
-      </w:r>
-      <w:r>
-        <w:t>Top-Down</w:t>
-      </w:r>
-      <w:r>
-        <w:t xml:space="preserve">, </w:t>
-      </w:r>
-      <w:r>
-        <w:t xml:space="preserve">los integrantes del grupo </w:t>
-      </w:r>
-      <w:r>
-        <w:t>ha</w:t>
-      </w:r>
-      <w:r>
-        <w:t>n</w:t>
-      </w:r>
-      <w:r>
-        <w:t xml:space="preserve"> de completar este prototipo añadiendo mecánicas y dinámicas nuevas de elección totalmente </w:t>
-      </w:r>
+      <w:r>
+        <w:br/>
+      </w:r>
+    </w:p>
+    <w:p>
+      <w:pPr>
+        <w:rPr>
+          <w:lang w:val="es-EC"/>
+        </w:rPr>
+      </w:pPr>
+      <w:r>
+        <w:rPr>
+          <w:lang w:val="es-EC"/>
+        </w:rPr>
+        <w:t>El desarrollo del prototipo ha resultado una experiencia formativa completa que ha obligado al equipo a investigar y resolver problemas reales de diseño y programación de videojuegos.</w:t>
+      </w:r>
+    </w:p>
+    <w:p>
+      <w:pPr>
+        <w:rPr>
+          <w:lang w:val="es-EC"/>
+        </w:rPr>
+      </w:pPr>
+    </w:p>
+    <w:p>
+      <w:pPr>
+        <w:rPr>
+          <w:lang w:val="es-EC"/>
+        </w:rPr>
+      </w:pPr>
       <w:r>
         <w:rPr>
           <w:b/>
           <w:bCs/>
-        </w:rPr>
-        <w:t>libre</w:t>
-      </w:r>
-      <w:r>
-        <w:t xml:space="preserve">, siempre y cuando estas no </w:t>
-      </w:r>
-      <w:r>
-        <w:t>«</w:t>
-      </w:r>
-      <w:r>
-        <w:t>rompan</w:t>
-      </w:r>
-      <w:r>
-        <w:t>»</w:t>
-      </w:r>
-      <w:r>
-        <w:t xml:space="preserve"> con la idea original del prototipo.</w:t>
-      </w:r>
-      <w:r>
-        <w:t xml:space="preserve"> </w:t>
-      </w:r>
-      <w:r>
-        <w:t>Algunas ideas podrían ser:</w:t>
-      </w:r>
-    </w:p>
-    <w:p/>
-    <w:p>
-      <w:pPr>
-        <w:pStyle w:val="Vietaprimernivel"/>
-      </w:pPr>
-      <w:r>
-        <w:t xml:space="preserve">Utilización de los </w:t>
-      </w:r>
-      <w:proofErr w:type="spellStart"/>
-      <w:r>
-        <w:t>items</w:t>
-      </w:r>
-      <w:proofErr w:type="spellEnd"/>
-      <w:r>
-        <w:t xml:space="preserve"> que hemos obtenido</w:t>
-      </w:r>
-      <w:r>
-        <w:rPr>
-          <w:b/>
-        </w:rPr>
-        <w:t>.</w:t>
-      </w:r>
-    </w:p>
-    <w:p>
-      <w:pPr>
-        <w:pStyle w:val="Vietaprimernivel"/>
-      </w:pPr>
-      <w:r>
-        <w:t>Toma de decisiones en los diálogos</w:t>
-      </w:r>
-      <w:r>
-        <w:rPr>
-          <w:b/>
-        </w:rPr>
-        <w:t>.</w:t>
-      </w:r>
-    </w:p>
-    <w:p>
-      <w:pPr>
-        <w:pStyle w:val="Vietaprimernivel"/>
-      </w:pPr>
-      <w:r>
-        <w:t>Sistema de misiones simples (</w:t>
-      </w:r>
-      <w:r>
-        <w:t>u</w:t>
-      </w:r>
-      <w:r>
-        <w:t>tiliza eventos)</w:t>
-      </w:r>
-      <w:r>
-        <w:rPr>
-          <w:b/>
-        </w:rPr>
-        <w:t>.</w:t>
-      </w:r>
-    </w:p>
-    <w:p>
-      <w:pPr>
-        <w:pStyle w:val="Vietaprimernivel"/>
-      </w:pPr>
-      <w:r>
-        <w:t>Transición entre escenas (</w:t>
-      </w:r>
-      <w:r>
-        <w:t>e</w:t>
-      </w:r>
-      <w:r>
-        <w:t>ntrar en casas, cuevas, etc</w:t>
-      </w:r>
-      <w:r>
-        <w:rPr>
-          <w:b/>
-        </w:rPr>
-        <w:t>.</w:t>
-      </w:r>
-      <w:r>
-        <w:t>).</w:t>
-      </w:r>
-    </w:p>
-    <w:p>
-      <w:pPr>
-        <w:pStyle w:val="Vietaprimernivel"/>
-      </w:pPr>
-      <w:r>
-        <w:t>Mecanismos (</w:t>
-      </w:r>
-      <w:r>
-        <w:t>p</w:t>
-      </w:r>
-      <w:r>
-        <w:t>uertas, movimiento de bloques, botones, etc</w:t>
-      </w:r>
-      <w:r>
-        <w:rPr>
-          <w:b/>
-        </w:rPr>
-        <w:t>.</w:t>
-      </w:r>
-      <w:r>
-        <w:t>).</w:t>
-      </w:r>
-    </w:p>
-    <w:p>
-      <w:pPr>
-        <w:pStyle w:val="Vietaprimernivel"/>
-      </w:pPr>
-      <w:r>
-        <w:lastRenderedPageBreak/>
-        <w:t>Entrar en escena donde se desarrolle un combate por turnos.</w:t>
-      </w:r>
-    </w:p>
-    <w:p>
-      <w:pPr>
-        <w:pStyle w:val="Vietaprimernivel"/>
-      </w:pPr>
-      <w:r>
-        <w:t>Sistemas de partículas</w:t>
-      </w:r>
-      <w:r>
-        <w:rPr>
-          <w:b/>
-        </w:rPr>
-        <w:t>.</w:t>
-      </w:r>
-    </w:p>
-    <w:p>
-      <w:pPr>
-        <w:pStyle w:val="Vietaprimernivel"/>
-      </w:pPr>
-      <w:r>
-        <w:t>Iluminación</w:t>
-      </w:r>
-      <w:r>
-        <w:rPr>
-          <w:b/>
-        </w:rPr>
-        <w:t>.</w:t>
-      </w:r>
-    </w:p>
-    <w:p>
-      <w:pPr>
-        <w:pStyle w:val="Vietaprimernivel"/>
-      </w:pPr>
-      <w:r>
-        <w:t>Sistema de compra con los puntos para adquirir nuevas habilidades</w:t>
-      </w:r>
-      <w:r>
-        <w:rPr>
-          <w:b/>
-        </w:rPr>
-        <w:t>.</w:t>
-      </w:r>
-    </w:p>
-    <w:p>
-      <w:pPr>
-        <w:pStyle w:val="TtuloApartado3"/>
-      </w:pPr>
-    </w:p>
-    <w:p>
-      <w:pPr>
-        <w:pStyle w:val="TtuloApartado3"/>
-      </w:pPr>
-      <w:r>
-        <w:t>Extensión</w:t>
-      </w:r>
-      <w:r>
-        <w:t xml:space="preserve"> y formato</w:t>
-      </w:r>
-      <w:r>
-        <w:t xml:space="preserve"> </w:t>
-      </w:r>
-    </w:p>
-    <w:p/>
-    <w:p>
-      <w:pPr>
-        <w:rPr>
-          <w:bCs/>
-        </w:rPr>
-      </w:pPr>
-      <w:r>
-        <w:rPr>
-          <w:bCs/>
-        </w:rPr>
-        <w:t xml:space="preserve">Para completar la actividad, se deberá entregar un </w:t>
-      </w:r>
-      <w:r>
-        <w:rPr>
-          <w:b/>
-        </w:rPr>
-        <w:t xml:space="preserve">único documento en formato </w:t>
-      </w:r>
-      <w:proofErr w:type="spellStart"/>
-      <w:r>
-        <w:rPr>
-          <w:b/>
-        </w:rPr>
-        <w:t>pdf</w:t>
-      </w:r>
-      <w:proofErr w:type="spellEnd"/>
-      <w:r>
-        <w:rPr>
-          <w:b/>
-        </w:rPr>
-        <w:t xml:space="preserve"> (máximo 10 páginas)</w:t>
-      </w:r>
-      <w:r>
-        <w:rPr>
-          <w:bCs/>
-        </w:rPr>
-        <w:t xml:space="preserve"> que incluya lo siguientes apartados:</w:t>
-      </w:r>
-    </w:p>
-    <w:p/>
-    <w:p>
-      <w:pPr>
-        <w:pStyle w:val="Vietaprimernivel"/>
-      </w:pPr>
-      <w:r>
-        <w:t>Introducción</w:t>
-      </w:r>
-    </w:p>
-    <w:p>
-      <w:pPr>
-        <w:pStyle w:val="Vietaprimernivel"/>
-      </w:pPr>
-      <w:r>
-        <w:t xml:space="preserve">Enlaces del proyecto: </w:t>
-      </w:r>
+          <w:lang w:val="es-EC"/>
+        </w:rPr>
+        <w:t>Arquitectura extensible:</w:t>
+      </w:r>
+      <w:r>
+        <w:rPr>
+          <w:lang w:val="es-EC"/>
+        </w:rPr>
+        <w:t xml:space="preserve"> la decisión de centralizar la lógica común en BaseCharacter y delegar el comportamiento específico a los subtipos mediante UpdateBehavior() permitió añadir nuevos arquetipos de enemigo sin modificar código existente, siguiendo el principio Open/Closed.</w:t>
+      </w:r>
+    </w:p>
+    <w:p>
+      <w:pPr>
+        <w:rPr>
+          <w:lang w:val="es-EC"/>
+        </w:rPr>
+      </w:pPr>
+    </w:p>
+    <w:p>
+      <w:pPr>
+        <w:rPr>
+          <w:lang w:val="es-EC"/>
+        </w:rPr>
+      </w:pPr>
       <w:r>
         <w:rPr>
           <w:b/>
           <w:bCs/>
-        </w:rPr>
-        <w:t>enlace al GitHub</w:t>
-      </w:r>
-      <w:r>
-        <w:t xml:space="preserve"> del proyecto y enlace al </w:t>
-      </w:r>
+          <w:lang w:val="es-EC"/>
+        </w:rPr>
+        <w:t>Problemas con la física de proyectiles:</w:t>
+      </w:r>
+      <w:r>
+        <w:rPr>
+          <w:lang w:val="es-EC"/>
+        </w:rPr>
+        <w:t xml:space="preserve"> el principal problema técnico fue la aplicación continua de fuerza al jugador cuando una flecha colisionaba. La causa raíz fue la interacción entre el </w:t>
+      </w:r>
+      <w:r>
+        <w:rPr>
+          <w:i/>
+          <w:iCs/>
+          <w:lang w:val="es-EC"/>
+        </w:rPr>
+        <w:t>Rigidbody2D</w:t>
+      </w:r>
+      <w:r>
+        <w:rPr>
+          <w:lang w:val="es-EC"/>
+        </w:rPr>
+        <w:t xml:space="preserve"> del proyectil y el del jugador antes de que Destroy surtiera efecto. La solución fue desactivar body.simulated inmediatamente tras el impacto y usar un flag hasHit para evitar re-entradas.</w:t>
+      </w:r>
+    </w:p>
+    <w:p>
+      <w:pPr>
+        <w:rPr>
+          <w:lang w:val="es-EC"/>
+        </w:rPr>
+      </w:pPr>
+    </w:p>
+    <w:p>
+      <w:pPr>
+        <w:rPr>
+          <w:lang w:val="es-EC"/>
+        </w:rPr>
+      </w:pPr>
       <w:r>
         <w:rPr>
           <w:b/>
           <w:bCs/>
-        </w:rPr>
-        <w:t>ejecutable de Itchio</w:t>
-      </w:r>
-      <w:r>
+          <w:lang w:val="es-EC"/>
+        </w:rPr>
+        <w:t>Sincronización de animaciones y lógica:</w:t>
+      </w:r>
+      <w:r>
+        <w:rPr>
+          <w:lang w:val="es-EC"/>
+        </w:rPr>
+        <w:t xml:space="preserve"> ajustar el timing del ataque del </w:t>
+      </w:r>
+      <w:r>
+        <w:rPr>
+          <w:lang w:val="es-EC"/>
+        </w:rPr>
+        <w:t>jugador</w:t>
+      </w:r>
+      <w:r>
+        <w:rPr>
+          <w:lang w:val="es-EC"/>
+        </w:rPr>
+        <w:t xml:space="preserve"> con el momento real de detección de daño requirió varios ciclos de iteración, resolviéndose con u</w:t>
+      </w:r>
+      <w:r>
+        <w:rPr>
+          <w:lang w:val="es-EC"/>
+        </w:rPr>
+        <w:t>n mejor balance de los tiempos de animación y de los rangos y radios configurables que definimos para el golpe</w:t>
+      </w:r>
+      <w:r>
+        <w:rPr>
+          <w:lang w:val="es-EC"/>
+        </w:rPr>
         <w:t>.</w:t>
       </w:r>
     </w:p>
     <w:p>
       <w:pPr>
-        <w:pStyle w:val="Vietaprimernivel"/>
-      </w:pPr>
-      <w:r>
-        <w:t>Incluir un vídeo (</w:t>
-      </w:r>
+        <w:rPr>
+          <w:lang w:val="es-EC"/>
+        </w:rPr>
+      </w:pPr>
       <w:r>
         <w:rPr>
           <w:b/>
           <w:bCs/>
-        </w:rPr>
-        <w:t>2-5 minutos</w:t>
-      </w:r>
-      <w:r>
-        <w:t xml:space="preserve">) en formato .MOV o .MP4 a modo de </w:t>
-      </w:r>
-      <w:proofErr w:type="spellStart"/>
-      <w:r>
-        <w:t>gameplay</w:t>
-      </w:r>
-      <w:proofErr w:type="spellEnd"/>
-      <w:r>
-        <w:t xml:space="preserve"> donde se observen las implementaciones realizadas en el proyecto.</w:t>
-      </w:r>
-    </w:p>
-    <w:p>
-      <w:pPr>
-        <w:pStyle w:val="Vietaprimernivel"/>
-      </w:pPr>
-      <w:r>
-        <w:t xml:space="preserve">Listado de </w:t>
-      </w:r>
+          <w:lang w:val="es-EC"/>
+        </w:rPr>
+        <w:lastRenderedPageBreak/>
+        <w:t>Máquina de estados del jefe:</w:t>
+      </w:r>
+      <w:r>
+        <w:rPr>
+          <w:lang w:val="es-EC"/>
+        </w:rPr>
+        <w:t xml:space="preserve"> un desafío de diseño fue evitar que el jefe se quedara bloqueado en un estado indefinidamente. Se resolvió garantizando que cada corrutina de acción siempre establece state = BossState.Idle en su bloque final, incluso si el jugador sale del rango de visión.</w:t>
+      </w:r>
+    </w:p>
+    <w:p>
+      <w:pPr>
+        <w:rPr>
+          <w:lang w:val="es-EC"/>
+        </w:rPr>
+      </w:pPr>
+    </w:p>
+    <w:p>
+      <w:pPr>
+        <w:rPr>
+          <w:lang w:val="es-EC"/>
+        </w:rPr>
+      </w:pPr>
       <w:r>
         <w:rPr>
           <w:b/>
           <w:bCs/>
-        </w:rPr>
-        <w:t>implementaciones extra</w:t>
-      </w:r>
-      <w:r>
-        <w:t>. Una enumeración de las implementaciones extra añadidas al proyecto con una breve descripción de cada una.</w:t>
-      </w:r>
-    </w:p>
-    <w:p>
-      <w:pPr>
-        <w:pStyle w:val="Vietaprimernivel"/>
-      </w:pPr>
-      <w:r>
-        <w:t xml:space="preserve">Desarrollo del proyecto, es decir, un desarrollo de los pasos realizados, incluyendo </w:t>
-      </w:r>
+          <w:lang w:val="es-EC"/>
+        </w:rPr>
+        <w:t>Balance de jugabilidad:</w:t>
+      </w:r>
+      <w:r>
+        <w:rPr>
+          <w:lang w:val="es-EC"/>
+        </w:rPr>
+        <w:t xml:space="preserve"> encontrar el equilibrio correcto en los pesos de las acciones del jefe y los cooldowns de dash y bloqueo del jugador requirió muchas sesiones de prueba. Los parámetros finales se expusieron en el inspector de Unity para facilitar el ajuste sin recompilar.</w:t>
+      </w:r>
+    </w:p>
+    <w:p>
+      <w:pPr>
+        <w:rPr>
+          <w:lang w:val="es-EC"/>
+        </w:rPr>
+      </w:pPr>
+    </w:p>
+    <w:p>
+      <w:pPr>
+        <w:rPr>
+          <w:lang w:val="es-EC"/>
+        </w:rPr>
+      </w:pPr>
       <w:r>
         <w:rPr>
           <w:b/>
           <w:bCs/>
-        </w:rPr>
-        <w:t>capturas de código</w:t>
+          <w:lang w:val="es-EC"/>
+        </w:rPr>
+        <w:t>Trabajo en equipo y control de versiones:</w:t>
+      </w:r>
+      <w:r>
+        <w:rPr>
+          <w:lang w:val="es-EC"/>
+        </w:rPr>
+        <w:t xml:space="preserve"> el uso de GitHub con Unity requirió configurar correctamente el </w:t>
+      </w:r>
+      <w:r>
+        <w:rPr>
+          <w:i/>
+          <w:iCs/>
+          <w:lang w:val="es-EC"/>
+        </w:rPr>
+        <w:t>.gitignore</w:t>
+      </w:r>
+      <w:r>
+        <w:rPr>
+          <w:lang w:val="es-EC"/>
+        </w:rPr>
+        <w:t xml:space="preserve"> y establecer convenciones claras para evitar conflictos en archivos de escena y prefabs.</w:t>
+      </w:r>
+    </w:p>
+    <w:p>
+      <w:pPr>
+        <w:rPr>
+          <w:lang w:val="es-EC"/>
+        </w:rPr>
+      </w:pPr>
+    </w:p>
+    <w:p>
+      <w:pPr>
+        <w:rPr>
+          <w:lang w:val="es-EC"/>
+        </w:rPr>
+      </w:pPr>
+      <w:r>
+        <w:rPr>
+          <w:lang w:val="es-EC"/>
+        </w:rPr>
+        <w:t>En conjunto, el proyecto ha permitido al equipo consolidar conocimientos sobre arquitectura de software orientada a juegos, inteligencia artificial básica, diseño de niveles y flujo de trabajo colaborativo con control de versiones. Las implementaciones extra han supuesto un reto estimulante que ha impulsado la búsqueda activa de soluciones fuera del temario impartido en clase.</w:t>
+      </w:r>
+    </w:p>
+    <w:p>
+      <w:pPr>
+        <w:rPr>
+          <w:lang w:val="es-EC"/>
+        </w:rPr>
+      </w:pPr>
+    </w:p>
+    <w:p>
+      <w:pPr>
+        <w:pStyle w:val="TtuloApartado3"/>
+      </w:pPr>
+      <w:r>
+        <w:t>Objetivos</w:t>
+      </w:r>
+      <w:r>
+        <w:t xml:space="preserve"> </w:t>
+      </w:r>
+    </w:p>
+    <w:p/>
+    <w:p>
+      <w:r>
+        <w:t>Con esta actividad vas a conseguir afianzar los conocimientos vistos durante los temas en los que hemos desarrollado el prototipo de</w:t>
+      </w:r>
+      <w:r>
+        <w:t xml:space="preserve"> </w:t>
+      </w:r>
+      <w:r>
+        <w:t xml:space="preserve">un </w:t>
+      </w:r>
+      <w:r>
+        <w:t xml:space="preserve">Top-Down </w:t>
+      </w:r>
+      <w:r>
+        <w:t>y desarrollarás un carácter creativo e independiente al introducir mecánicas y dinámicas nuevas de juego dentro del prototipo desarrollado en clase. Con ello, aprenderás a manejarte con mayor soltura con el editor, aprenderás nuevos conceptos por tu cuenta y aprenderás a enfrentarte a problemas reales.</w:t>
+      </w:r>
+    </w:p>
+    <w:p/>
+    <w:p>
+      <w:pPr>
+        <w:pStyle w:val="TtuloApartado3"/>
+      </w:pPr>
+      <w:r>
+        <w:lastRenderedPageBreak/>
+        <w:t>Pautas de elaboración</w:t>
+      </w:r>
+    </w:p>
+    <w:p/>
+    <w:p>
+      <w:r>
+        <w:t xml:space="preserve">En base al prototipo desarrollado en clase de </w:t>
+      </w:r>
+      <w:r>
+        <w:t xml:space="preserve">un </w:t>
+      </w:r>
+      <w:r>
+        <w:t>Top-Down</w:t>
       </w:r>
       <w:r>
         <w:t xml:space="preserve">, </w:t>
+      </w:r>
+      <w:r>
+        <w:t xml:space="preserve">los integrantes del grupo </w:t>
+      </w:r>
+      <w:r>
+        <w:t>ha</w:t>
+      </w:r>
+      <w:r>
+        <w:t>n</w:t>
+      </w:r>
+      <w:r>
+        <w:t xml:space="preserve"> de completar este prototipo añadiendo mecánicas y dinámicas nuevas de elección totalmente </w:t>
       </w:r>
       <w:r>
         <w:rPr>
           <w:b/>
           <w:bCs/>
         </w:rPr>
+        <w:t>libre</w:t>
+      </w:r>
+      <w:r>
+        <w:t xml:space="preserve">, siempre y cuando estas no </w:t>
+      </w:r>
+      <w:r>
+        <w:t>«</w:t>
+      </w:r>
+      <w:r>
+        <w:t>rompan</w:t>
+      </w:r>
+      <w:r>
+        <w:t>»</w:t>
+      </w:r>
+      <w:r>
+        <w:t xml:space="preserve"> con la idea original del prototipo.</w:t>
+      </w:r>
+      <w:r>
+        <w:t xml:space="preserve"> </w:t>
+      </w:r>
+      <w:r>
+        <w:t>Algunas ideas podrían ser:</w:t>
+      </w:r>
+    </w:p>
+    <w:p/>
+    <w:p>
+      <w:pPr>
+        <w:pStyle w:val="Vietaprimernivel"/>
+      </w:pPr>
+      <w:r>
+        <w:t>Utilización de los items que hemos obtenido</w:t>
+      </w:r>
+      <w:r>
+        <w:rPr>
+          <w:b/>
+        </w:rPr>
+        <w:t>.</w:t>
+      </w:r>
+    </w:p>
+    <w:p>
+      <w:pPr>
+        <w:pStyle w:val="Vietaprimernivel"/>
+      </w:pPr>
+      <w:r>
+        <w:t>Toma de decisiones en los diálogos</w:t>
+      </w:r>
+      <w:r>
+        <w:rPr>
+          <w:b/>
+        </w:rPr>
+        <w:t>.</w:t>
+      </w:r>
+    </w:p>
+    <w:p>
+      <w:pPr>
+        <w:pStyle w:val="Vietaprimernivel"/>
+      </w:pPr>
+      <w:r>
+        <w:t>Sistema de misiones simples (</w:t>
+      </w:r>
+      <w:r>
+        <w:t>u</w:t>
+      </w:r>
+      <w:r>
+        <w:t>tiliza eventos)</w:t>
+      </w:r>
+      <w:r>
+        <w:rPr>
+          <w:b/>
+        </w:rPr>
+        <w:t>.</w:t>
+      </w:r>
+    </w:p>
+    <w:p>
+      <w:pPr>
+        <w:pStyle w:val="Vietaprimernivel"/>
+      </w:pPr>
+      <w:r>
+        <w:t>Transición entre escenas (</w:t>
+      </w:r>
+      <w:r>
+        <w:t>e</w:t>
+      </w:r>
+      <w:r>
+        <w:t>ntrar en casas, cuevas, etc</w:t>
+      </w:r>
+      <w:r>
+        <w:rPr>
+          <w:b/>
+        </w:rPr>
+        <w:t>.</w:t>
+      </w:r>
+      <w:r>
+        <w:t>).</w:t>
+      </w:r>
+    </w:p>
+    <w:p>
+      <w:pPr>
+        <w:pStyle w:val="Vietaprimernivel"/>
+      </w:pPr>
+      <w:r>
+        <w:t>Mecanismos (</w:t>
+      </w:r>
+      <w:r>
+        <w:t>p</w:t>
+      </w:r>
+      <w:r>
+        <w:t>uertas, movimiento de bloques, botones, etc</w:t>
+      </w:r>
+      <w:r>
+        <w:rPr>
+          <w:b/>
+        </w:rPr>
+        <w:t>.</w:t>
+      </w:r>
+      <w:r>
+        <w:t>).</w:t>
+      </w:r>
+    </w:p>
+    <w:p>
+      <w:pPr>
+        <w:pStyle w:val="Vietaprimernivel"/>
+      </w:pPr>
+      <w:r>
+        <w:t>Entrar en escena donde se desarrolle un combate por turnos.</w:t>
+      </w:r>
+    </w:p>
+    <w:p>
+      <w:pPr>
+        <w:pStyle w:val="Vietaprimernivel"/>
+      </w:pPr>
+      <w:r>
+        <w:t>Sistemas de partículas</w:t>
+      </w:r>
+      <w:r>
+        <w:rPr>
+          <w:b/>
+        </w:rPr>
+        <w:t>.</w:t>
+      </w:r>
+    </w:p>
+    <w:p>
+      <w:pPr>
+        <w:pStyle w:val="Vietaprimernivel"/>
+      </w:pPr>
+      <w:r>
+        <w:t>Iluminación</w:t>
+      </w:r>
+      <w:r>
+        <w:rPr>
+          <w:b/>
+        </w:rPr>
+        <w:t>.</w:t>
+      </w:r>
+    </w:p>
+    <w:p>
+      <w:pPr>
+        <w:pStyle w:val="Vietaprimernivel"/>
+      </w:pPr>
+      <w:r>
+        <w:t>Sistema de compra con los puntos para adquirir nuevas habilidades</w:t>
+      </w:r>
+      <w:r>
+        <w:rPr>
+          <w:b/>
+        </w:rPr>
+        <w:t>.</w:t>
+      </w:r>
+    </w:p>
+    <w:p>
+      <w:pPr>
+        <w:pStyle w:val="TtuloApartado3"/>
+      </w:pPr>
+    </w:p>
+    <w:p>
+      <w:pPr>
+        <w:pStyle w:val="TtuloApartado3"/>
+      </w:pPr>
+      <w:r>
+        <w:t>Extensión</w:t>
+      </w:r>
+      <w:r>
+        <w:t xml:space="preserve"> y formato</w:t>
+      </w:r>
+      <w:r>
+        <w:t xml:space="preserve"> </w:t>
+      </w:r>
+    </w:p>
+    <w:p/>
+    <w:p>
+      <w:pPr>
+        <w:rPr>
+          <w:bCs/>
+        </w:rPr>
+      </w:pPr>
+      <w:r>
+        <w:rPr>
+          <w:bCs/>
+        </w:rPr>
+        <w:t xml:space="preserve">Para completar la actividad, se deberá entregar un </w:t>
+      </w:r>
+      <w:r>
+        <w:rPr>
+          <w:b/>
+        </w:rPr>
+        <w:t>único documento en formato pdf (máximo 10 páginas)</w:t>
+      </w:r>
+      <w:r>
+        <w:rPr>
+          <w:bCs/>
+        </w:rPr>
+        <w:t xml:space="preserve"> que incluya lo siguientes apartados:</w:t>
+      </w:r>
+    </w:p>
+    <w:p/>
+    <w:p>
+      <w:pPr>
+        <w:pStyle w:val="Vietaprimernivel"/>
+      </w:pPr>
+      <w:r>
+        <w:t>Introducción</w:t>
+      </w:r>
+    </w:p>
+    <w:p>
+      <w:pPr>
+        <w:pStyle w:val="Vietaprimernivel"/>
+      </w:pPr>
+      <w:r>
+        <w:t xml:space="preserve">Enlaces del proyecto: </w:t>
+      </w:r>
+      <w:r>
+        <w:rPr>
+          <w:b/>
+          <w:bCs/>
+        </w:rPr>
+        <w:t>enlace al GitHub</w:t>
+      </w:r>
+      <w:r>
+        <w:t xml:space="preserve"> del proyecto y enlace al </w:t>
+      </w:r>
+      <w:r>
+        <w:rPr>
+          <w:b/>
+          <w:bCs/>
+        </w:rPr>
+        <w:t>ejecutable de Itchio</w:t>
+      </w:r>
+      <w:r>
+        <w:t>.</w:t>
+      </w:r>
+    </w:p>
+    <w:p>
+      <w:pPr>
+        <w:pStyle w:val="Vietaprimernivel"/>
+      </w:pPr>
+      <w:r>
+        <w:t>Incluir un vídeo (</w:t>
+      </w:r>
+      <w:r>
+        <w:rPr>
+          <w:b/>
+          <w:bCs/>
+        </w:rPr>
+        <w:t>2-5 minutos</w:t>
+      </w:r>
+      <w:r>
+        <w:t>) en formato .MOV o .MP4 a modo de gameplay donde se observen las implementaciones realizadas en el proyecto.</w:t>
+      </w:r>
+    </w:p>
+    <w:p>
+      <w:pPr>
+        <w:pStyle w:val="Vietaprimernivel"/>
+      </w:pPr>
+      <w:r>
+        <w:t xml:space="preserve">Listado de </w:t>
+      </w:r>
+      <w:r>
+        <w:rPr>
+          <w:b/>
+          <w:bCs/>
+        </w:rPr>
+        <w:t>implementaciones extra</w:t>
+      </w:r>
+      <w:r>
+        <w:t>. Una enumeración de las implementaciones extra añadidas al proyecto con una breve descripción de cada una.</w:t>
+      </w:r>
+    </w:p>
+    <w:p>
+      <w:pPr>
+        <w:pStyle w:val="Vietaprimernivel"/>
+      </w:pPr>
+      <w:r>
+        <w:lastRenderedPageBreak/>
+        <w:t xml:space="preserve">Desarrollo del proyecto, es decir, un desarrollo de los pasos realizados, incluyendo </w:t>
+      </w:r>
+      <w:r>
+        <w:rPr>
+          <w:b/>
+          <w:bCs/>
+        </w:rPr>
+        <w:t>capturas de código</w:t>
+      </w:r>
+      <w:r>
+        <w:t xml:space="preserve">, </w:t>
+      </w:r>
+      <w:r>
+        <w:rPr>
+          <w:b/>
+          <w:bCs/>
+        </w:rPr>
         <w:t>captura de la configuración en Unity</w:t>
       </w:r>
       <w:r>
@@ -1160,15 +1589,7 @@
         <w:t xml:space="preserve">En el caso de que alguno de los archivos </w:t>
       </w:r>
       <w:r>
-        <w:t xml:space="preserve">(por ejemplo, el vídeo de </w:t>
-      </w:r>
-      <w:proofErr w:type="spellStart"/>
-      <w:r>
-        <w:t>gameplay</w:t>
-      </w:r>
-      <w:proofErr w:type="spellEnd"/>
-      <w:r>
-        <w:t xml:space="preserve">) </w:t>
+        <w:t xml:space="preserve">(por ejemplo, el vídeo de gameplay) </w:t>
       </w:r>
       <w:r>
         <w:t xml:space="preserve">sea demasiado pesado para poder ser subido al campus, se deberá incluir en el archivo en PDF </w:t>
@@ -1178,39 +1599,7 @@
           <w:i/>
           <w:iCs/>
         </w:rPr>
-        <w:t xml:space="preserve">(portable </w:t>
-      </w:r>
-      <w:proofErr w:type="spellStart"/>
-      <w:r>
-        <w:rPr>
-          <w:i/>
-          <w:iCs/>
-        </w:rPr>
-        <w:t>document</w:t>
-      </w:r>
-      <w:proofErr w:type="spellEnd"/>
-      <w:r>
-        <w:rPr>
-          <w:i/>
-          <w:iCs/>
-        </w:rPr>
-        <w:t xml:space="preserve"> </w:t>
-      </w:r>
-      <w:proofErr w:type="spellStart"/>
-      <w:r>
-        <w:rPr>
-          <w:i/>
-          <w:iCs/>
-        </w:rPr>
-        <w:t>format</w:t>
-      </w:r>
-      <w:proofErr w:type="spellEnd"/>
-      <w:r>
-        <w:rPr>
-          <w:i/>
-          <w:iCs/>
-        </w:rPr>
-        <w:t>)</w:t>
+        <w:t>(portable document format)</w:t>
       </w:r>
       <w:r>
         <w:t xml:space="preserve"> que incluya un enlace al OneDrive de la cuenta institucional del estudiante de UNIR.</w:t>
@@ -2173,6 +2562,7 @@
                 <w:sz w:val="20"/>
                 <w:szCs w:val="20"/>
               </w:rPr>
+              <w:lastRenderedPageBreak/>
               <w:t>Criterio 5</w:t>
             </w:r>
           </w:p>
@@ -2414,8 +2804,8 @@
       </w:pPr>
     </w:p>
     <w:sectPr>
-      <w:headerReference w:type="default" r:id="rId12"/>
-      <w:footerReference w:type="default" r:id="rId13"/>
+      <w:headerReference w:type="default" r:id="rId13"/>
+      <w:footerReference w:type="default" r:id="rId14"/>
       <w:pgSz w:w="11906" w:h="16838" w:code="9"/>
       <w:pgMar w:top="1418" w:right="1843" w:bottom="1418" w:left="1843" w:header="1134" w:footer="397" w:gutter="0"/>
       <w:cols w:space="708"/>
@@ -4149,12 +4539,161 @@
     </w:lvl>
   </w:abstractNum>
   <w:abstractNum w:abstractNumId="33" w15:restartNumberingAfterBreak="0">
+    <w:nsid w:val="582F4E65"/>
+    <w:multiLevelType w:val="multilevel"/>
+    <w:tmpl w:val="895E7D8C"/>
+    <w:lvl w:ilvl="0">
+      <w:start w:val="1"/>
+      <w:numFmt w:val="bullet"/>
+      <w:lvlText w:val=""/>
+      <w:lvlJc w:val="left"/>
+      <w:pPr>
+        <w:tabs>
+          <w:tab w:val="num" w:pos="720"/>
+        </w:tabs>
+        <w:ind w:left="720" w:hanging="360"/>
+      </w:pPr>
+      <w:rPr>
+        <w:rFonts w:ascii="Symbol" w:hAnsi="Symbol" w:hint="default"/>
+        <w:sz w:val="20"/>
+      </w:rPr>
+    </w:lvl>
+    <w:lvl w:ilvl="1">
+      <w:start w:val="1"/>
+      <w:numFmt w:val="bullet"/>
+      <w:lvlText w:val="o"/>
+      <w:lvlJc w:val="left"/>
+      <w:pPr>
+        <w:tabs>
+          <w:tab w:val="num" w:pos="1440"/>
+        </w:tabs>
+        <w:ind w:left="1440" w:hanging="360"/>
+      </w:pPr>
+      <w:rPr>
+        <w:rFonts w:ascii="Courier New" w:hAnsi="Courier New" w:hint="default"/>
+        <w:sz w:val="20"/>
+      </w:rPr>
+    </w:lvl>
+    <w:lvl w:ilvl="2" w:tentative="1">
+      <w:start w:val="1"/>
+      <w:numFmt w:val="bullet"/>
+      <w:lvlText w:val=""/>
+      <w:lvlJc w:val="left"/>
+      <w:pPr>
+        <w:tabs>
+          <w:tab w:val="num" w:pos="2160"/>
+        </w:tabs>
+        <w:ind w:left="2160" w:hanging="360"/>
+      </w:pPr>
+      <w:rPr>
+        <w:rFonts w:ascii="Wingdings" w:hAnsi="Wingdings" w:hint="default"/>
+        <w:sz w:val="20"/>
+      </w:rPr>
+    </w:lvl>
+    <w:lvl w:ilvl="3" w:tentative="1">
+      <w:start w:val="1"/>
+      <w:numFmt w:val="bullet"/>
+      <w:lvlText w:val=""/>
+      <w:lvlJc w:val="left"/>
+      <w:pPr>
+        <w:tabs>
+          <w:tab w:val="num" w:pos="2880"/>
+        </w:tabs>
+        <w:ind w:left="2880" w:hanging="360"/>
+      </w:pPr>
+      <w:rPr>
+        <w:rFonts w:ascii="Wingdings" w:hAnsi="Wingdings" w:hint="default"/>
+        <w:sz w:val="20"/>
+      </w:rPr>
+    </w:lvl>
+    <w:lvl w:ilvl="4" w:tentative="1">
+      <w:start w:val="1"/>
+      <w:numFmt w:val="bullet"/>
+      <w:lvlText w:val=""/>
+      <w:lvlJc w:val="left"/>
+      <w:pPr>
+        <w:tabs>
+          <w:tab w:val="num" w:pos="3600"/>
+        </w:tabs>
+        <w:ind w:left="3600" w:hanging="360"/>
+      </w:pPr>
+      <w:rPr>
+        <w:rFonts w:ascii="Wingdings" w:hAnsi="Wingdings" w:hint="default"/>
+        <w:sz w:val="20"/>
+      </w:rPr>
+    </w:lvl>
+    <w:lvl w:ilvl="5" w:tentative="1">
+      <w:start w:val="1"/>
+      <w:numFmt w:val="bullet"/>
+      <w:lvlText w:val=""/>
+      <w:lvlJc w:val="left"/>
+      <w:pPr>
+        <w:tabs>
+          <w:tab w:val="num" w:pos="4320"/>
+        </w:tabs>
+        <w:ind w:left="4320" w:hanging="360"/>
+      </w:pPr>
+      <w:rPr>
+        <w:rFonts w:ascii="Wingdings" w:hAnsi="Wingdings" w:hint="default"/>
+        <w:sz w:val="20"/>
+      </w:rPr>
+    </w:lvl>
+    <w:lvl w:ilvl="6" w:tentative="1">
+      <w:start w:val="1"/>
+      <w:numFmt w:val="bullet"/>
+      <w:lvlText w:val=""/>
+      <w:lvlJc w:val="left"/>
+      <w:pPr>
+        <w:tabs>
+          <w:tab w:val="num" w:pos="5040"/>
+        </w:tabs>
+        <w:ind w:left="5040" w:hanging="360"/>
+      </w:pPr>
+      <w:rPr>
+        <w:rFonts w:ascii="Wingdings" w:hAnsi="Wingdings" w:hint="default"/>
+        <w:sz w:val="20"/>
+      </w:rPr>
+    </w:lvl>
+    <w:lvl w:ilvl="7" w:tentative="1">
+      <w:start w:val="1"/>
+      <w:numFmt w:val="bullet"/>
+      <w:lvlText w:val=""/>
+      <w:lvlJc w:val="left"/>
+      <w:pPr>
+        <w:tabs>
+          <w:tab w:val="num" w:pos="5760"/>
+        </w:tabs>
+        <w:ind w:left="5760" w:hanging="360"/>
+      </w:pPr>
+      <w:rPr>
+        <w:rFonts w:ascii="Wingdings" w:hAnsi="Wingdings" w:hint="default"/>
+        <w:sz w:val="20"/>
+      </w:rPr>
+    </w:lvl>
+    <w:lvl w:ilvl="8" w:tentative="1">
+      <w:start w:val="1"/>
+      <w:numFmt w:val="bullet"/>
+      <w:lvlText w:val=""/>
+      <w:lvlJc w:val="left"/>
+      <w:pPr>
+        <w:tabs>
+          <w:tab w:val="num" w:pos="6480"/>
+        </w:tabs>
+        <w:ind w:left="6480" w:hanging="360"/>
+      </w:pPr>
+      <w:rPr>
+        <w:rFonts w:ascii="Wingdings" w:hAnsi="Wingdings" w:hint="default"/>
+        <w:sz w:val="20"/>
+      </w:rPr>
+    </w:lvl>
+  </w:abstractNum>
+  <w:abstractNum w:abstractNumId="34" w15:restartNumberingAfterBreak="0">
     <w:nsid w:val="5A890AAF"/>
     <w:multiLevelType w:val="multilevel"/>
     <w:tmpl w:val="B37C3B20"/>
     <w:numStyleLink w:val="VietasUNIR"/>
   </w:abstractNum>
-  <w:abstractNum w:abstractNumId="34" w15:restartNumberingAfterBreak="0">
+  <w:abstractNum w:abstractNumId="35" w15:restartNumberingAfterBreak="0">
     <w:nsid w:val="62440D96"/>
     <w:multiLevelType w:val="multilevel"/>
     <w:tmpl w:val="B0E0186E"/>
@@ -4279,13 +4818,13 @@
       </w:rPr>
     </w:lvl>
   </w:abstractNum>
-  <w:abstractNum w:abstractNumId="35" w15:restartNumberingAfterBreak="0">
+  <w:abstractNum w:abstractNumId="36" w15:restartNumberingAfterBreak="0">
     <w:nsid w:val="674218A6"/>
     <w:multiLevelType w:val="multilevel"/>
     <w:tmpl w:val="B37C3B20"/>
     <w:numStyleLink w:val="VietasUNIR"/>
   </w:abstractNum>
-  <w:abstractNum w:abstractNumId="36" w15:restartNumberingAfterBreak="0">
+  <w:abstractNum w:abstractNumId="37" w15:restartNumberingAfterBreak="0">
     <w:nsid w:val="68194B03"/>
     <w:multiLevelType w:val="multilevel"/>
     <w:tmpl w:val="FCB6914A"/>
@@ -4405,7 +4944,7 @@
       </w:rPr>
     </w:lvl>
   </w:abstractNum>
-  <w:abstractNum w:abstractNumId="37" w15:restartNumberingAfterBreak="0">
+  <w:abstractNum w:abstractNumId="38" w15:restartNumberingAfterBreak="0">
     <w:nsid w:val="76A025E1"/>
     <w:multiLevelType w:val="hybridMultilevel"/>
     <w:tmpl w:val="E14A5A92"/>
@@ -4518,13 +5057,13 @@
       </w:rPr>
     </w:lvl>
   </w:abstractNum>
-  <w:abstractNum w:abstractNumId="38" w15:restartNumberingAfterBreak="0">
+  <w:abstractNum w:abstractNumId="39" w15:restartNumberingAfterBreak="0">
     <w:nsid w:val="7DB675C3"/>
     <w:multiLevelType w:val="multilevel"/>
     <w:tmpl w:val="B37C3B20"/>
     <w:numStyleLink w:val="VietasUNIR"/>
   </w:abstractNum>
-  <w:abstractNum w:abstractNumId="39" w15:restartNumberingAfterBreak="0">
+  <w:abstractNum w:abstractNumId="40" w15:restartNumberingAfterBreak="0">
     <w:nsid w:val="7FF07B1A"/>
     <w:multiLevelType w:val="multilevel"/>
     <w:tmpl w:val="F51E1A7A"/>
@@ -4670,22 +5209,22 @@
     <w:abstractNumId w:val="31"/>
   </w:num>
   <w:num w:numId="8" w16cid:durableId="1950241124">
-    <w:abstractNumId w:val="33"/>
+    <w:abstractNumId w:val="34"/>
   </w:num>
   <w:num w:numId="9" w16cid:durableId="455147933">
-    <w:abstractNumId w:val="36"/>
+    <w:abstractNumId w:val="37"/>
   </w:num>
   <w:num w:numId="10" w16cid:durableId="788544890">
     <w:abstractNumId w:val="10"/>
   </w:num>
   <w:num w:numId="11" w16cid:durableId="503283380">
-    <w:abstractNumId w:val="39"/>
+    <w:abstractNumId w:val="40"/>
   </w:num>
   <w:num w:numId="12" w16cid:durableId="801970927">
     <w:abstractNumId w:val="24"/>
   </w:num>
   <w:num w:numId="13" w16cid:durableId="1396660790">
-    <w:abstractNumId w:val="38"/>
+    <w:abstractNumId w:val="39"/>
   </w:num>
   <w:num w:numId="14" w16cid:durableId="579758204">
     <w:abstractNumId w:val="28"/>
@@ -4703,7 +5242,7 @@
     <w:abstractNumId w:val="12"/>
   </w:num>
   <w:num w:numId="19" w16cid:durableId="1906790747">
-    <w:abstractNumId w:val="35"/>
+    <w:abstractNumId w:val="36"/>
   </w:num>
   <w:num w:numId="20" w16cid:durableId="2085712872">
     <w:abstractNumId w:val="17"/>
@@ -4754,7 +5293,7 @@
     </w:lvlOverride>
   </w:num>
   <w:num w:numId="22" w16cid:durableId="1884175432">
-    <w:abstractNumId w:val="35"/>
+    <w:abstractNumId w:val="36"/>
     <w:lvlOverride w:ilvl="0"/>
     <w:lvlOverride w:ilvl="1"/>
     <w:lvlOverride w:ilvl="2"/>
@@ -4850,7 +5389,7 @@
     <w:abstractNumId w:val="4"/>
   </w:num>
   <w:num w:numId="38" w16cid:durableId="1081609803">
-    <w:abstractNumId w:val="34"/>
+    <w:abstractNumId w:val="35"/>
   </w:num>
   <w:num w:numId="39" w16cid:durableId="775373291">
     <w:abstractNumId w:val="13"/>
@@ -4859,10 +5398,13 @@
     <w:abstractNumId w:val="20"/>
   </w:num>
   <w:num w:numId="41" w16cid:durableId="810176646">
-    <w:abstractNumId w:val="37"/>
+    <w:abstractNumId w:val="38"/>
   </w:num>
   <w:num w:numId="42" w16cid:durableId="1163855208">
     <w:abstractNumId w:val="18"/>
+  </w:num>
+  <w:num w:numId="43" w16cid:durableId="65149577">
+    <w:abstractNumId w:val="33"/>
   </w:num>
   <w:numIdMacAtCleanup w:val="10"/>
 </w:numbering>
@@ -5242,7 +5784,6 @@
   <w:style w:type="character" w:default="1" w:styleId="DefaultParagraphFont">
     <w:name w:val="Default Paragraph Font"/>
     <w:uiPriority w:val="1"/>
-    <w:semiHidden/>
     <w:unhideWhenUsed/>
   </w:style>
   <w:style w:type="table" w:default="1" w:styleId="TableNormal">
@@ -6712,6 +7253,19 @@
 </file>
 
 <file path=customXml/item1.xml><?xml version="1.0" encoding="utf-8"?>
+<b:Sources xmlns:b="http://schemas.openxmlformats.org/officeDocument/2006/bibliography" xmlns="http://schemas.openxmlformats.org/officeDocument/2006/bibliography" SelectedStyle="\APASixthEditionOfficeOnline.xsl" StyleName="APA" Version="6"/>
+</file>
+
+<file path=customXml/item2.xml><?xml version="1.0" encoding="utf-8"?>
+<?mso-contentType ?>
+<FormTemplates xmlns="http://schemas.microsoft.com/sharepoint/v3/contenttype/forms">
+  <Display>DocumentLibraryForm</Display>
+  <Edit>DocumentLibraryForm</Edit>
+  <New>DocumentLibraryForm</New>
+</FormTemplates>
+</file>
+
+<file path=customXml/item3.xml><?xml version="1.0" encoding="utf-8"?>
 <ct:contentTypeSchema xmlns:ct="http://schemas.microsoft.com/office/2006/metadata/contentType" xmlns:ma="http://schemas.microsoft.com/office/2006/metadata/properties/metaAttributes" ct:_="" ma:_="" ma:contentTypeName="Documento" ma:contentTypeID="0x010100DF3D7C797EA12745A270EF30E38719B9" ma:contentTypeVersion="19" ma:contentTypeDescription="Crear nuevo documento." ma:contentTypeScope="" ma:versionID="227b02526234ef39b0b78895a9d90cf5">
   <xsd:schema xmlns:xsd="http://www.w3.org/2001/XMLSchema" xmlns:xs="http://www.w3.org/2001/XMLSchema" xmlns:p="http://schemas.microsoft.com/office/2006/metadata/properties" xmlns:ns2="0a70e875-3d35-4be2-921f-7117c31bab9b" xmlns:ns3="27c1adeb-3674-457c-b08c-8a73f31b6e23" targetNamespace="http://schemas.microsoft.com/office/2006/metadata/properties" ma:root="true" ma:fieldsID="3c939c8607e2f594db8bbb23634dd059" ns2:_="" ns3:_="">
     <xsd:import namespace="0a70e875-3d35-4be2-921f-7117c31bab9b"/>
@@ -6972,19 +7526,6 @@
 </ct:contentTypeSchema>
 </file>
 
-<file path=customXml/item2.xml><?xml version="1.0" encoding="utf-8"?>
-<?mso-contentType ?>
-<FormTemplates xmlns="http://schemas.microsoft.com/sharepoint/v3/contenttype/forms">
-  <Display>DocumentLibraryForm</Display>
-  <Edit>DocumentLibraryForm</Edit>
-  <New>DocumentLibraryForm</New>
-</FormTemplates>
-</file>
-
-<file path=customXml/item3.xml><?xml version="1.0" encoding="utf-8"?>
-<b:Sources xmlns:b="http://schemas.openxmlformats.org/officeDocument/2006/bibliography" xmlns="http://schemas.openxmlformats.org/officeDocument/2006/bibliography" SelectedStyle="\APASixthEditionOfficeOnline.xsl" StyleName="APA" Version="6"/>
-</file>
-
 <file path=customXml/item4.xml><?xml version="1.0" encoding="utf-8"?>
 <p:properties xmlns:p="http://schemas.microsoft.com/office/2006/metadata/properties" xmlns:xsi="http://www.w3.org/2001/XMLSchema-instance" xmlns:pc="http://schemas.microsoft.com/office/infopath/2007/PartnerControls">
   <documentManagement>
@@ -7006,6 +7547,22 @@
 </file>
 
 <file path=customXml/itemProps1.xml><?xml version="1.0" encoding="utf-8"?>
+<ds:datastoreItem xmlns:ds="http://schemas.openxmlformats.org/officeDocument/2006/customXml" ds:itemID="{ED64A034-5F71-460F-B8D2-7705D0E3A65B}">
+  <ds:schemaRefs>
+    <ds:schemaRef ds:uri="http://schemas.openxmlformats.org/officeDocument/2006/bibliography"/>
+  </ds:schemaRefs>
+</ds:datastoreItem>
+</file>
+
+<file path=customXml/itemProps2.xml><?xml version="1.0" encoding="utf-8"?>
+<ds:datastoreItem xmlns:ds="http://schemas.openxmlformats.org/officeDocument/2006/customXml" ds:itemID="{8D9D84D8-2D2F-4DC4-A93D-919C34237140}">
+  <ds:schemaRefs>
+    <ds:schemaRef ds:uri="http://schemas.microsoft.com/sharepoint/v3/contenttype/forms"/>
+  </ds:schemaRefs>
+</ds:datastoreItem>
+</file>
+
+<file path=customXml/itemProps3.xml><?xml version="1.0" encoding="utf-8"?>
 <ds:datastoreItem xmlns:ds="http://schemas.openxmlformats.org/officeDocument/2006/customXml" ds:itemID="{DBFB089C-616B-4E57-A158-F3CC7E483097}">
   <ds:schemaRefs>
     <ds:schemaRef ds:uri="http://schemas.microsoft.com/office/2006/metadata/contentType"/>
@@ -7024,22 +7581,6 @@
 </ds:datastoreItem>
 </file>
 
-<file path=customXml/itemProps2.xml><?xml version="1.0" encoding="utf-8"?>
-<ds:datastoreItem xmlns:ds="http://schemas.openxmlformats.org/officeDocument/2006/customXml" ds:itemID="{8D9D84D8-2D2F-4DC4-A93D-919C34237140}">
-  <ds:schemaRefs>
-    <ds:schemaRef ds:uri="http://schemas.microsoft.com/sharepoint/v3/contenttype/forms"/>
-  </ds:schemaRefs>
-</ds:datastoreItem>
-</file>
-
-<file path=customXml/itemProps3.xml><?xml version="1.0" encoding="utf-8"?>
-<ds:datastoreItem xmlns:ds="http://schemas.openxmlformats.org/officeDocument/2006/customXml" ds:itemID="{ED64A034-5F71-460F-B8D2-7705D0E3A65B}">
-  <ds:schemaRefs>
-    <ds:schemaRef ds:uri="http://schemas.openxmlformats.org/officeDocument/2006/bibliography"/>
-  </ds:schemaRefs>
-</ds:datastoreItem>
-</file>
-
 <file path=customXml/itemProps4.xml><?xml version="1.0" encoding="utf-8"?>
 <ds:datastoreItem xmlns:ds="http://schemas.openxmlformats.org/officeDocument/2006/customXml" ds:itemID="{524B6230-BF42-4C4C-9E11-338ABA133D3E}">
   <ds:schemaRefs>

</xml_diff>